<commit_message>
modify: homework 02 01 usecase diagram
</commit_message>
<xml_diff>
--- a/Homework02/20215041-DuongVanGioi/Đặc tả usecase [Tạo thông tin mặt hàng].docx
+++ b/Homework02/20215041-DuongVanGioi/Đặc tả usecase [Tạo thông tin mặt hàng].docx
@@ -66,10 +66,10 @@
           <w:lang w:val="vi-VN"/>
         </w:rPr>
         <w:drawing>
-          <wp:inline distT="0" distB="0" distL="0" distR="0" wp14:anchorId="002CECA9" wp14:editId="2AEB442F">
-            <wp:extent cx="5753100" cy="6400800"/>
-            <wp:effectExtent l="0" t="0" r="0" b="0"/>
-            <wp:docPr id="583935513" name="Picture 3"/>
+          <wp:inline distT="0" distB="0" distL="0" distR="0" wp14:anchorId="4D72153D" wp14:editId="66300A97">
+            <wp:extent cx="5746750" cy="4775835"/>
+            <wp:effectExtent l="0" t="0" r="6350" b="5715"/>
+            <wp:docPr id="390273321" name="Picture 1"/>
             <wp:cNvGraphicFramePr>
               <a:graphicFrameLocks xmlns:a="http://schemas.openxmlformats.org/drawingml/2006/main" noChangeAspect="1"/>
             </wp:cNvGraphicFramePr>
@@ -77,7 +77,7 @@
               <a:graphicData uri="http://schemas.openxmlformats.org/drawingml/2006/picture">
                 <pic:pic xmlns:pic="http://schemas.openxmlformats.org/drawingml/2006/picture">
                   <pic:nvPicPr>
-                    <pic:cNvPr id="0" name="Picture 3"/>
+                    <pic:cNvPr id="0" name="Picture 1"/>
                     <pic:cNvPicPr>
                       <a:picLocks noChangeAspect="1" noChangeArrowheads="1"/>
                     </pic:cNvPicPr>
@@ -98,7 +98,7 @@
                   <pic:spPr bwMode="auto">
                     <a:xfrm>
                       <a:off x="0" y="0"/>
-                      <a:ext cx="5753100" cy="6400800"/>
+                      <a:ext cx="5746750" cy="4775835"/>
                     </a:xfrm>
                     <a:prstGeom prst="rect">
                       <a:avLst/>
@@ -149,7 +149,19 @@
         <w:rPr>
           <w:lang w:val="vi-VN"/>
         </w:rPr>
-        <w:t xml:space="preserve">ặc tả Use case “Tạo thông tin mặt hàng” </w:t>
+        <w:t>ặc tả Use case “</w:t>
+      </w:r>
+      <w:r>
+        <w:rPr>
+          <w:lang w:val="vi-VN"/>
+        </w:rPr>
+        <w:t>Thêm mặt hàng kinh doanh</w:t>
+      </w:r>
+      <w:r>
+        <w:rPr>
+          <w:lang w:val="vi-VN"/>
+        </w:rPr>
+        <w:t xml:space="preserve">” </w:t>
       </w:r>
     </w:p>
     <w:p>
@@ -317,6 +329,7 @@
                 <w:color w:val="000000"/>
                 <w:sz w:val="19"/>
                 <w:szCs w:val="19"/>
+                <w:lang w:val="vi-VN"/>
               </w:rPr>
             </w:pPr>
             <w:r>
@@ -325,7 +338,16 @@
                 <w:sz w:val="19"/>
                 <w:szCs w:val="19"/>
               </w:rPr>
-              <w:t>Tạo mặt hàng</w:t>
+              <w:t>Thêm</w:t>
+            </w:r>
+            <w:r>
+              <w:rPr>
+                <w:rFonts w:ascii="Tahoma" w:eastAsia="Tahoma" w:hAnsi="Tahoma" w:cs="Tahoma"/>
+                <w:sz w:val="19"/>
+                <w:szCs w:val="19"/>
+                <w:lang w:val="vi-VN"/>
+              </w:rPr>
+              <w:t xml:space="preserve"> mặt hàng kinh doanh</w:t>
             </w:r>
           </w:p>
         </w:tc>
@@ -393,6 +415,7 @@
                 <w:color w:val="000000"/>
                 <w:sz w:val="19"/>
                 <w:szCs w:val="19"/>
+                <w:lang w:val="vi-VN"/>
               </w:rPr>
             </w:pPr>
             <w:r>
@@ -401,7 +424,7 @@
                 <w:sz w:val="19"/>
                 <w:szCs w:val="19"/>
               </w:rPr>
-              <w:t>Site nhập khẩu</w:t>
+              <w:t>Site</w:t>
             </w:r>
           </w:p>
         </w:tc>
@@ -764,7 +787,7 @@
                       <w:sz w:val="19"/>
                       <w:szCs w:val="19"/>
                     </w:rPr>
-                    <w:t>Site nhập khẩu</w:t>
+                    <w:t>Site</w:t>
                   </w:r>
                 </w:p>
               </w:tc>
@@ -783,6 +806,7 @@
                     <w:rPr>
                       <w:sz w:val="19"/>
                       <w:szCs w:val="19"/>
+                      <w:lang w:val="vi-VN"/>
                     </w:rPr>
                   </w:pPr>
                   <w:r>
@@ -791,6 +815,14 @@
                       <w:szCs w:val="19"/>
                     </w:rPr>
                     <w:t>chọn chức năng  Tạo mặt hàng</w:t>
+                  </w:r>
+                  <w:r>
+                    <w:rPr>
+                      <w:sz w:val="19"/>
+                      <w:szCs w:val="19"/>
+                      <w:lang w:val="vi-VN"/>
+                    </w:rPr>
+                    <w:t xml:space="preserve"> kinh doanh</w:t>
                   </w:r>
                 </w:p>
               </w:tc>
@@ -830,14 +862,23 @@
                     <w:rPr>
                       <w:sz w:val="19"/>
                       <w:szCs w:val="19"/>
-                    </w:rPr>
-                  </w:pPr>
-                  <w:r>
-                    <w:rPr>
-                      <w:sz w:val="19"/>
-                      <w:szCs w:val="19"/>
-                    </w:rPr>
-                    <w:t>Hệ thống</w:t>
+                      <w:lang w:val="vi-VN"/>
+                    </w:rPr>
+                  </w:pPr>
+                  <w:r>
+                    <w:rPr>
+                      <w:sz w:val="19"/>
+                      <w:szCs w:val="19"/>
+                    </w:rPr>
+                    <w:t>Hệ</w:t>
+                  </w:r>
+                  <w:r>
+                    <w:rPr>
+                      <w:sz w:val="19"/>
+                      <w:szCs w:val="19"/>
+                      <w:lang w:val="vi-VN"/>
+                    </w:rPr>
+                    <w:t xml:space="preserve"> thống</w:t>
                   </w:r>
                 </w:p>
               </w:tc>
@@ -856,14 +897,24 @@
                     <w:rPr>
                       <w:sz w:val="19"/>
                       <w:szCs w:val="19"/>
-                    </w:rPr>
-                  </w:pPr>
-                  <w:r>
-                    <w:rPr>
-                      <w:sz w:val="19"/>
-                      <w:szCs w:val="19"/>
-                    </w:rPr>
-                    <w:t>hiển thị giao diện tạo mặt hàng</w:t>
+                      <w:lang w:val="vi-VN"/>
+                    </w:rPr>
+                  </w:pPr>
+                  <w:r>
+                    <w:rPr>
+                      <w:sz w:val="19"/>
+                      <w:szCs w:val="19"/>
+                      <w:lang w:val="vi-VN"/>
+                    </w:rPr>
+                    <w:t>Hiển</w:t>
+                  </w:r>
+                  <w:r>
+                    <w:rPr>
+                      <w:sz w:val="19"/>
+                      <w:szCs w:val="19"/>
+                      <w:lang w:val="vi-VN"/>
+                    </w:rPr>
+                    <w:t xml:space="preserve"> thị lựa chọn tạo mặt hàng</w:t>
                   </w:r>
                 </w:p>
               </w:tc>
@@ -910,7 +961,7 @@
                       <w:sz w:val="19"/>
                       <w:szCs w:val="19"/>
                     </w:rPr>
-                    <w:t>Site nhập khẩu</w:t>
+                    <w:t>Site</w:t>
                   </w:r>
                 </w:p>
               </w:tc>
@@ -929,22 +980,21 @@
                     <w:rPr>
                       <w:sz w:val="19"/>
                       <w:szCs w:val="19"/>
-                    </w:rPr>
-                  </w:pPr>
-                  <w:r>
-                    <w:rPr>
-                      <w:sz w:val="19"/>
-                      <w:szCs w:val="19"/>
-                    </w:rPr>
-                    <w:t>nhập thông tin mặt hàng (mô tả phía dưới *)</w:t>
+                      <w:lang w:val="vi-VN"/>
+                    </w:rPr>
+                  </w:pPr>
+                  <w:r>
+                    <w:rPr>
+                      <w:sz w:val="19"/>
+                      <w:szCs w:val="19"/>
+                      <w:lang w:val="vi-VN"/>
+                    </w:rPr>
+                    <w:t>Chọn tạo mặt hàng mới</w:t>
                   </w:r>
                 </w:p>
               </w:tc>
             </w:tr>
             <w:tr>
-              <w:trPr>
-                <w:trHeight w:val="485"/>
-              </w:trPr>
               <w:tc>
                 <w:tcPr>
                   <w:tcW w:w="579" w:type="dxa"/>
@@ -960,6 +1010,7 @@
                     <w:rPr>
                       <w:sz w:val="19"/>
                       <w:szCs w:val="19"/>
+                      <w:lang w:val="vi-VN"/>
                     </w:rPr>
                   </w:pPr>
                 </w:p>
@@ -986,7 +1037,7 @@
                       <w:sz w:val="19"/>
                       <w:szCs w:val="19"/>
                     </w:rPr>
-                    <w:t>Site nhập khẩu</w:t>
+                    <w:t>Hệ thống</w:t>
                   </w:r>
                 </w:p>
               </w:tc>
@@ -1012,7 +1063,7 @@
                       <w:sz w:val="19"/>
                       <w:szCs w:val="19"/>
                     </w:rPr>
-                    <w:t>chọn hoàn tất tạo mặt hàng</w:t>
+                    <w:t>hiển thị giao diện tạo mặt hàng</w:t>
                   </w:r>
                 </w:p>
               </w:tc>
@@ -1059,7 +1110,7 @@
                       <w:sz w:val="19"/>
                       <w:szCs w:val="19"/>
                     </w:rPr>
-                    <w:t>Hệ thống</w:t>
+                    <w:t>Site</w:t>
                   </w:r>
                 </w:p>
               </w:tc>
@@ -1085,7 +1136,170 @@
                       <w:sz w:val="19"/>
                       <w:szCs w:val="19"/>
                     </w:rPr>
-                    <w:t>kiểm tra xem Site nhập khẩu đã điền những trường bắt buộc hay chưa, điền giá trị có hợp lý không</w:t>
+                    <w:t>nhập thông tin mặt hàng (mô tả phía dưới *)</w:t>
+                  </w:r>
+                </w:p>
+              </w:tc>
+            </w:tr>
+            <w:tr>
+              <w:trPr>
+                <w:trHeight w:val="485"/>
+              </w:trPr>
+              <w:tc>
+                <w:tcPr>
+                  <w:tcW w:w="579" w:type="dxa"/>
+                </w:tcPr>
+                <w:p>
+                  <w:pPr>
+                    <w:numPr>
+                      <w:ilvl w:val="0"/>
+                      <w:numId w:val="1"/>
+                    </w:numPr>
+                    <w:spacing w:before="120"/>
+                    <w:jc w:val="center"/>
+                    <w:rPr>
+                      <w:sz w:val="19"/>
+                      <w:szCs w:val="19"/>
+                    </w:rPr>
+                  </w:pPr>
+                </w:p>
+              </w:tc>
+              <w:tc>
+                <w:tcPr>
+                  <w:tcW w:w="1656" w:type="dxa"/>
+                  <w:tcBorders>
+                    <w:right w:val="nil"/>
+                  </w:tcBorders>
+                </w:tcPr>
+                <w:p>
+                  <w:pPr>
+                    <w:widowControl w:val="0"/>
+                    <w:spacing w:after="40"/>
+                    <w:ind w:left="105"/>
+                    <w:rPr>
+                      <w:sz w:val="19"/>
+                      <w:szCs w:val="19"/>
+                    </w:rPr>
+                  </w:pPr>
+                  <w:r>
+                    <w:rPr>
+                      <w:sz w:val="19"/>
+                      <w:szCs w:val="19"/>
+                    </w:rPr>
+                    <w:t>Site</w:t>
+                  </w:r>
+                </w:p>
+              </w:tc>
+              <w:tc>
+                <w:tcPr>
+                  <w:tcW w:w="4173" w:type="dxa"/>
+                  <w:tcBorders>
+                    <w:left w:val="nil"/>
+                  </w:tcBorders>
+                </w:tcPr>
+                <w:p>
+                  <w:pPr>
+                    <w:widowControl w:val="0"/>
+                    <w:spacing w:after="40"/>
+                    <w:ind w:left="105"/>
+                    <w:rPr>
+                      <w:sz w:val="19"/>
+                      <w:szCs w:val="19"/>
+                    </w:rPr>
+                  </w:pPr>
+                  <w:r>
+                    <w:rPr>
+                      <w:sz w:val="19"/>
+                      <w:szCs w:val="19"/>
+                    </w:rPr>
+                    <w:t>chọn hoàn tất tạo mặt hàng</w:t>
+                  </w:r>
+                </w:p>
+              </w:tc>
+            </w:tr>
+            <w:tr>
+              <w:tc>
+                <w:tcPr>
+                  <w:tcW w:w="579" w:type="dxa"/>
+                </w:tcPr>
+                <w:p>
+                  <w:pPr>
+                    <w:numPr>
+                      <w:ilvl w:val="0"/>
+                      <w:numId w:val="1"/>
+                    </w:numPr>
+                    <w:spacing w:before="120"/>
+                    <w:jc w:val="center"/>
+                    <w:rPr>
+                      <w:sz w:val="19"/>
+                      <w:szCs w:val="19"/>
+                    </w:rPr>
+                  </w:pPr>
+                </w:p>
+              </w:tc>
+              <w:tc>
+                <w:tcPr>
+                  <w:tcW w:w="1656" w:type="dxa"/>
+                  <w:tcBorders>
+                    <w:right w:val="nil"/>
+                  </w:tcBorders>
+                </w:tcPr>
+                <w:p>
+                  <w:pPr>
+                    <w:widowControl w:val="0"/>
+                    <w:spacing w:after="40"/>
+                    <w:ind w:left="105"/>
+                    <w:rPr>
+                      <w:sz w:val="19"/>
+                      <w:szCs w:val="19"/>
+                    </w:rPr>
+                  </w:pPr>
+                  <w:r>
+                    <w:rPr>
+                      <w:sz w:val="19"/>
+                      <w:szCs w:val="19"/>
+                    </w:rPr>
+                    <w:t>Hệ thống</w:t>
+                  </w:r>
+                </w:p>
+              </w:tc>
+              <w:tc>
+                <w:tcPr>
+                  <w:tcW w:w="4173" w:type="dxa"/>
+                  <w:tcBorders>
+                    <w:left w:val="nil"/>
+                  </w:tcBorders>
+                </w:tcPr>
+                <w:p>
+                  <w:pPr>
+                    <w:widowControl w:val="0"/>
+                    <w:spacing w:after="40"/>
+                    <w:ind w:left="105"/>
+                    <w:rPr>
+                      <w:sz w:val="19"/>
+                      <w:szCs w:val="19"/>
+                    </w:rPr>
+                  </w:pPr>
+                  <w:r>
+                    <w:rPr>
+                      <w:sz w:val="19"/>
+                      <w:szCs w:val="19"/>
+                    </w:rPr>
+                    <w:t xml:space="preserve">kiểm tra xem </w:t>
+                  </w:r>
+                  <w:r>
+                    <w:rPr>
+                      <w:sz w:val="19"/>
+                      <w:szCs w:val="19"/>
+                    </w:rPr>
+                    <w:t>Site</w:t>
+                  </w:r>
+                  <w:r>
+                    <w:rPr>
+                      <w:sz w:val="19"/>
+                      <w:szCs w:val="19"/>
+                    </w:rPr>
+                    <w:t xml:space="preserve"> đã điền những trường bắt buộc hay chưa, điền giá trị có hợp lý không</w:t>
                   </w:r>
                 </w:p>
               </w:tc>
@@ -1581,14 +1795,23 @@
                     <w:rPr>
                       <w:sz w:val="19"/>
                       <w:szCs w:val="19"/>
-                    </w:rPr>
-                  </w:pPr>
-                  <w:r>
-                    <w:rPr>
-                      <w:sz w:val="19"/>
-                      <w:szCs w:val="19"/>
-                    </w:rPr>
-                    <w:t>6a.</w:t>
+                      <w:lang w:val="vi-VN"/>
+                    </w:rPr>
+                  </w:pPr>
+                  <w:r>
+                    <w:rPr>
+                      <w:sz w:val="19"/>
+                      <w:szCs w:val="19"/>
+                    </w:rPr>
+                    <w:t>3</w:t>
+                  </w:r>
+                  <w:r>
+                    <w:rPr>
+                      <w:sz w:val="19"/>
+                      <w:szCs w:val="19"/>
+                      <w:lang w:val="vi-VN"/>
+                    </w:rPr>
+                    <w:t>.a</w:t>
                   </w:r>
                 </w:p>
               </w:tc>
@@ -1613,7 +1836,7 @@
                       <w:sz w:val="19"/>
                       <w:szCs w:val="19"/>
                     </w:rPr>
-                    <w:t>Hệ thống</w:t>
+                    <w:t>Site</w:t>
                   </w:r>
                 </w:p>
               </w:tc>
@@ -1631,19 +1854,31 @@
                     <w:rPr>
                       <w:sz w:val="19"/>
                       <w:szCs w:val="19"/>
-                    </w:rPr>
-                  </w:pPr>
-                  <w:r>
-                    <w:rPr>
-                      <w:sz w:val="19"/>
-                      <w:szCs w:val="19"/>
-                    </w:rPr>
-                    <w:t>thông báo lỗi: Cần nhập giá trị hợp lệ</w:t>
+                      <w:lang w:val="vi-VN"/>
+                    </w:rPr>
+                  </w:pPr>
+                  <w:r>
+                    <w:rPr>
+                      <w:sz w:val="19"/>
+                      <w:szCs w:val="19"/>
+                    </w:rPr>
+                    <w:t>Chọn</w:t>
+                  </w:r>
+                  <w:r>
+                    <w:rPr>
+                      <w:sz w:val="19"/>
+                      <w:szCs w:val="19"/>
+                      <w:lang w:val="vi-VN"/>
+                    </w:rPr>
+                    <w:t xml:space="preserve"> tạo bằng mã</w:t>
                   </w:r>
                 </w:p>
               </w:tc>
             </w:tr>
             <w:tr>
+              <w:trPr>
+                <w:trHeight w:val="286"/>
+              </w:trPr>
               <w:tc>
                 <w:tcPr>
                   <w:tcW w:w="663" w:type="dxa"/>
@@ -1663,7 +1898,7 @@
                       <w:sz w:val="19"/>
                       <w:szCs w:val="19"/>
                     </w:rPr>
-                    <w:t>7a.</w:t>
+                    <w:t>6a.</w:t>
                   </w:r>
                 </w:p>
               </w:tc>
@@ -1706,23 +1941,14 @@
                     <w:rPr>
                       <w:sz w:val="19"/>
                       <w:szCs w:val="19"/>
-                      <w:lang w:val="vi-VN"/>
-                    </w:rPr>
-                  </w:pPr>
-                  <w:r>
-                    <w:rPr>
-                      <w:sz w:val="19"/>
-                      <w:szCs w:val="19"/>
-                    </w:rPr>
-                    <w:t>Thông</w:t>
-                  </w:r>
-                  <w:r>
-                    <w:rPr>
-                      <w:sz w:val="19"/>
-                      <w:szCs w:val="19"/>
-                      <w:lang w:val="vi-VN"/>
-                    </w:rPr>
-                    <w:t xml:space="preserve"> báo mặt hàng tồn tại và hỏi site nhập khẩu có muốn chỉnh sửa không</w:t>
+                    </w:rPr>
+                  </w:pPr>
+                  <w:r>
+                    <w:rPr>
+                      <w:sz w:val="19"/>
+                      <w:szCs w:val="19"/>
+                    </w:rPr>
+                    <w:t>thông báo lỗi: Cần nhập giá trị hợp lệ</w:t>
                   </w:r>
                 </w:p>
               </w:tc>
@@ -1740,23 +1966,14 @@
                     <w:rPr>
                       <w:sz w:val="19"/>
                       <w:szCs w:val="19"/>
-                      <w:lang w:val="vi-VN"/>
-                    </w:rPr>
-                  </w:pPr>
-                  <w:r>
-                    <w:rPr>
-                      <w:sz w:val="19"/>
-                      <w:szCs w:val="19"/>
-                    </w:rPr>
-                    <w:t>8a</w:t>
-                  </w:r>
-                  <w:r>
-                    <w:rPr>
-                      <w:sz w:val="19"/>
-                      <w:szCs w:val="19"/>
-                      <w:lang w:val="vi-VN"/>
-                    </w:rPr>
-                    <w:t>.</w:t>
+                    </w:rPr>
+                  </w:pPr>
+                  <w:r>
+                    <w:rPr>
+                      <w:sz w:val="19"/>
+                      <w:szCs w:val="19"/>
+                    </w:rPr>
+                    <w:t>7a.</w:t>
                   </w:r>
                 </w:p>
               </w:tc>
@@ -1774,6 +1991,31 @@
                     <w:rPr>
                       <w:sz w:val="19"/>
                       <w:szCs w:val="19"/>
+                    </w:rPr>
+                  </w:pPr>
+                  <w:r>
+                    <w:rPr>
+                      <w:sz w:val="19"/>
+                      <w:szCs w:val="19"/>
+                    </w:rPr>
+                    <w:t>Hệ thống</w:t>
+                  </w:r>
+                </w:p>
+              </w:tc>
+              <w:tc>
+                <w:tcPr>
+                  <w:tcW w:w="4102" w:type="dxa"/>
+                  <w:tcBorders>
+                    <w:left w:val="nil"/>
+                  </w:tcBorders>
+                </w:tcPr>
+                <w:p>
+                  <w:pPr>
+                    <w:widowControl w:val="0"/>
+                    <w:ind w:left="113"/>
+                    <w:rPr>
+                      <w:sz w:val="19"/>
+                      <w:szCs w:val="19"/>
                       <w:lang w:val="vi-VN"/>
                     </w:rPr>
                   </w:pPr>
@@ -1782,15 +2024,91 @@
                       <w:sz w:val="19"/>
                       <w:szCs w:val="19"/>
                     </w:rPr>
+                    <w:t>Thông</w:t>
+                  </w:r>
+                  <w:r>
+                    <w:rPr>
+                      <w:sz w:val="19"/>
+                      <w:szCs w:val="19"/>
+                      <w:lang w:val="vi-VN"/>
+                    </w:rPr>
+                    <w:t xml:space="preserve"> báo mặt hàng tồn tại và hỏi </w:t>
+                  </w:r>
+                  <w:r>
+                    <w:rPr>
+                      <w:sz w:val="19"/>
+                      <w:szCs w:val="19"/>
+                      <w:lang w:val="vi-VN"/>
+                    </w:rPr>
+                    <w:t>site</w:t>
+                  </w:r>
+                  <w:r>
+                    <w:rPr>
+                      <w:sz w:val="19"/>
+                      <w:szCs w:val="19"/>
+                      <w:lang w:val="vi-VN"/>
+                    </w:rPr>
+                    <w:t xml:space="preserve"> có muốn chỉnh sửa không</w:t>
+                  </w:r>
+                </w:p>
+              </w:tc>
+            </w:tr>
+            <w:tr>
+              <w:tc>
+                <w:tcPr>
+                  <w:tcW w:w="663" w:type="dxa"/>
+                </w:tcPr>
+                <w:p>
+                  <w:pPr>
+                    <w:spacing w:after="40"/>
+                    <w:ind w:left="113"/>
+                    <w:jc w:val="center"/>
+                    <w:rPr>
+                      <w:sz w:val="19"/>
+                      <w:szCs w:val="19"/>
+                      <w:lang w:val="vi-VN"/>
+                    </w:rPr>
+                  </w:pPr>
+                  <w:r>
+                    <w:rPr>
+                      <w:sz w:val="19"/>
+                      <w:szCs w:val="19"/>
+                    </w:rPr>
+                    <w:t>8a</w:t>
+                  </w:r>
+                  <w:r>
+                    <w:rPr>
+                      <w:sz w:val="19"/>
+                      <w:szCs w:val="19"/>
+                      <w:lang w:val="vi-VN"/>
+                    </w:rPr>
+                    <w:t>.</w:t>
+                  </w:r>
+                </w:p>
+              </w:tc>
+              <w:tc>
+                <w:tcPr>
+                  <w:tcW w:w="1643" w:type="dxa"/>
+                  <w:tcBorders>
+                    <w:right w:val="nil"/>
+                  </w:tcBorders>
+                </w:tcPr>
+                <w:p>
+                  <w:pPr>
+                    <w:widowControl w:val="0"/>
+                    <w:ind w:left="113"/>
+                    <w:rPr>
+                      <w:sz w:val="19"/>
+                      <w:szCs w:val="19"/>
+                      <w:lang w:val="vi-VN"/>
+                    </w:rPr>
+                  </w:pPr>
+                  <w:r>
+                    <w:rPr>
+                      <w:sz w:val="19"/>
+                      <w:szCs w:val="19"/>
+                    </w:rPr>
                     <w:t>Site</w:t>
-                  </w:r>
-                  <w:r>
-                    <w:rPr>
-                      <w:sz w:val="19"/>
-                      <w:szCs w:val="19"/>
-                      <w:lang w:val="vi-VN"/>
-                    </w:rPr>
-                    <w:t xml:space="preserve"> nhập khẩu</w:t>
                   </w:r>
                 </w:p>
               </w:tc>
@@ -2982,6 +3300,7 @@
         <w:rPr>
           <w:lang w:val="vi-VN"/>
         </w:rPr>
+        <w:lastRenderedPageBreak/>
         <w:t>2. Sơ đồ Activity Diagram</w:t>
       </w:r>
     </w:p>
@@ -2991,6 +3310,72 @@
           <w:lang w:val="vi-VN"/>
         </w:rPr>
       </w:pPr>
+      <w:r>
+        <w:rPr>
+          <w:rFonts w:asciiTheme="majorHAnsi" w:eastAsiaTheme="majorEastAsia" w:hAnsiTheme="majorHAnsi" w:cstheme="majorBidi"/>
+          <w:b/>
+          <w:bCs/>
+          <w:noProof/>
+          <w:color w:val="345A8A" w:themeColor="accent1" w:themeShade="B5"/>
+          <w:sz w:val="32"/>
+          <w:szCs w:val="32"/>
+          <w:lang w:val="vi-VN"/>
+        </w:rPr>
+        <w:drawing>
+          <wp:inline distT="0" distB="0" distL="0" distR="0" wp14:anchorId="0DA20AF1" wp14:editId="127FCD2C">
+            <wp:extent cx="5753100" cy="5829300"/>
+            <wp:effectExtent l="190500" t="190500" r="190500" b="190500"/>
+            <wp:docPr id="975469003" name="Picture 3"/>
+            <wp:cNvGraphicFramePr>
+              <a:graphicFrameLocks xmlns:a="http://schemas.openxmlformats.org/drawingml/2006/main" noChangeAspect="1"/>
+            </wp:cNvGraphicFramePr>
+            <a:graphic xmlns:a="http://schemas.openxmlformats.org/drawingml/2006/main">
+              <a:graphicData uri="http://schemas.openxmlformats.org/drawingml/2006/picture">
+                <pic:pic xmlns:pic="http://schemas.openxmlformats.org/drawingml/2006/picture">
+                  <pic:nvPicPr>
+                    <pic:cNvPr id="0" name="Picture 3"/>
+                    <pic:cNvPicPr>
+                      <a:picLocks noChangeAspect="1" noChangeArrowheads="1"/>
+                    </pic:cNvPicPr>
+                  </pic:nvPicPr>
+                  <pic:blipFill>
+                    <a:blip r:embed="rId7">
+                      <a:extLst>
+                        <a:ext uri="{28A0092B-C50C-407E-A947-70E740481C1C}">
+                          <a14:useLocalDpi xmlns:a14="http://schemas.microsoft.com/office/drawing/2010/main" val="0"/>
+                        </a:ext>
+                      </a:extLst>
+                    </a:blip>
+                    <a:srcRect/>
+                    <a:stretch>
+                      <a:fillRect/>
+                    </a:stretch>
+                  </pic:blipFill>
+                  <pic:spPr bwMode="auto">
+                    <a:xfrm>
+                      <a:off x="0" y="0"/>
+                      <a:ext cx="5753100" cy="5829300"/>
+                    </a:xfrm>
+                    <a:prstGeom prst="rect">
+                      <a:avLst/>
+                    </a:prstGeom>
+                    <a:ln>
+                      <a:noFill/>
+                    </a:ln>
+                    <a:effectLst>
+                      <a:outerShdw blurRad="190500" algn="tl" rotWithShape="0">
+                        <a:srgbClr val="000000">
+                          <a:alpha val="70000"/>
+                        </a:srgbClr>
+                      </a:outerShdw>
+                    </a:effectLst>
+                  </pic:spPr>
+                </pic:pic>
+              </a:graphicData>
+            </a:graphic>
+          </wp:inline>
+        </w:drawing>
+      </w:r>
       <w:r>
         <w:rPr>
           <w:lang w:val="vi-VN"/>
@@ -3015,7 +3400,13 @@
         <w:rPr>
           <w:lang w:val="vi-VN"/>
         </w:rPr>
-        <w:t>Tác nhân: Site nhập khẩu</w:t>
+        <w:t xml:space="preserve">Tác nhân: </w:t>
+      </w:r>
+      <w:r>
+        <w:rPr>
+          <w:lang w:val="vi-VN"/>
+        </w:rPr>
+        <w:t>Site</w:t>
       </w:r>
     </w:p>
     <w:p>
@@ -3030,66 +3421,6 @@
           <w:lang w:val="vi-VN"/>
         </w:rPr>
       </w:pPr>
-      <w:r>
-        <w:rPr>
-          <w:noProof/>
-          <w:lang w:val="vi-VN"/>
-        </w:rPr>
-        <w:drawing>
-          <wp:inline distT="0" distB="0" distL="0" distR="0" wp14:anchorId="6B366A6E" wp14:editId="4CAB74C6">
-            <wp:extent cx="5772150" cy="5276850"/>
-            <wp:effectExtent l="190500" t="190500" r="190500" b="190500"/>
-            <wp:docPr id="1302457572" name="Picture 4"/>
-            <wp:cNvGraphicFramePr>
-              <a:graphicFrameLocks xmlns:a="http://schemas.openxmlformats.org/drawingml/2006/main" noChangeAspect="1"/>
-            </wp:cNvGraphicFramePr>
-            <a:graphic xmlns:a="http://schemas.openxmlformats.org/drawingml/2006/main">
-              <a:graphicData uri="http://schemas.openxmlformats.org/drawingml/2006/picture">
-                <pic:pic xmlns:pic="http://schemas.openxmlformats.org/drawingml/2006/picture">
-                  <pic:nvPicPr>
-                    <pic:cNvPr id="0" name="Picture 4"/>
-                    <pic:cNvPicPr>
-                      <a:picLocks noChangeAspect="1" noChangeArrowheads="1"/>
-                    </pic:cNvPicPr>
-                  </pic:nvPicPr>
-                  <pic:blipFill>
-                    <a:blip r:embed="rId7">
-                      <a:extLst>
-                        <a:ext uri="{28A0092B-C50C-407E-A947-70E740481C1C}">
-                          <a14:useLocalDpi xmlns:a14="http://schemas.microsoft.com/office/drawing/2010/main" val="0"/>
-                        </a:ext>
-                      </a:extLst>
-                    </a:blip>
-                    <a:srcRect/>
-                    <a:stretch>
-                      <a:fillRect/>
-                    </a:stretch>
-                  </pic:blipFill>
-                  <pic:spPr bwMode="auto">
-                    <a:xfrm>
-                      <a:off x="0" y="0"/>
-                      <a:ext cx="5772150" cy="5276850"/>
-                    </a:xfrm>
-                    <a:prstGeom prst="rect">
-                      <a:avLst/>
-                    </a:prstGeom>
-                    <a:ln>
-                      <a:noFill/>
-                    </a:ln>
-                    <a:effectLst>
-                      <a:outerShdw blurRad="190500" algn="tl" rotWithShape="0">
-                        <a:srgbClr val="000000">
-                          <a:alpha val="70000"/>
-                        </a:srgbClr>
-                      </a:outerShdw>
-                    </a:effectLst>
-                  </pic:spPr>
-                </pic:pic>
-              </a:graphicData>
-            </a:graphic>
-          </wp:inline>
-        </w:drawing>
-      </w:r>
     </w:p>
     <w:sectPr>
       <w:pgSz w:w="11900" w:h="16840"/>

</xml_diff>